<commit_message>
week 6 theory push
</commit_message>
<xml_diff>
--- a/Teori/week 4/Study Case Class Diagram (09_Evan Diantha Fafian).docx
+++ b/Teori/week 4/Study Case Class Diagram (09_Evan Diantha Fafian).docx
@@ -62,13 +62,8 @@
                             </w:r>
                             <w:r>
                               <w:tab/>
-                              <w:t xml:space="preserve">: Evan Diantha </w:t>
+                              <w:t>: Evan Diantha Fafian</w:t>
                             </w:r>
-                            <w:proofErr w:type="spellStart"/>
-                            <w:r>
-                              <w:t>Fafian</w:t>
-                            </w:r>
-                            <w:proofErr w:type="spellEnd"/>
                           </w:p>
                           <w:p>
                             <w:pPr>
@@ -261,15 +256,7 @@
         <w:ind w:firstLine="360"/>
       </w:pPr>
       <w:r>
-        <w:t xml:space="preserve">In the car service system, there are three main classes: mechanic, service, and car. Each car can have many services recorded in </w:t>
-      </w:r>
-      <w:proofErr w:type="spellStart"/>
-      <w:r>
-        <w:t>serviceHistory</w:t>
-      </w:r>
-      <w:proofErr w:type="spellEnd"/>
-      <w:r>
-        <w:t>, which is a list of services that have been performed on the car. Each service contains information about the date of service, the mechanic who performed the service, and a description of the service. Mechanics have attributes like ID and name, and each service is associated with one mechanic who performed the service. When a car is serviced, the mechanic who performed the service is identified.</w:t>
+        <w:t>In the car service system, there are three main classes: mechanic, service, and car. Each car can have many services recorded in serviceHistory, which is a list of services that have been performed on the car. Each service contains information about the date of service, the mechanic who performed the service, and a description of the service. Mechanics have attributes like ID and name, and each service is associated with one mechanic who performed the service. When a car is serviced, the mechanic who performed the service is identified.</w:t>
       </w:r>
     </w:p>
     <w:p>
@@ -316,16 +303,9 @@
           <w:numId w:val="4"/>
         </w:numPr>
       </w:pPr>
-      <w:proofErr w:type="spellStart"/>
-      <w:proofErr w:type="gramStart"/>
-      <w:r>
-        <w:t>Atribute</w:t>
-      </w:r>
-      <w:proofErr w:type="spellEnd"/>
-      <w:r>
-        <w:t xml:space="preserve"> :</w:t>
-      </w:r>
-      <w:proofErr w:type="gramEnd"/>
+      <w:r>
+        <w:t>Atribute :</w:t>
+      </w:r>
     </w:p>
     <w:p>
       <w:pPr>
@@ -371,129 +351,231 @@
           <w:numId w:val="4"/>
         </w:numPr>
       </w:pPr>
-      <w:proofErr w:type="gramStart"/>
+      <w:r>
+        <w:t xml:space="preserve">Method : </w:t>
+      </w:r>
+    </w:p>
+    <w:p>
+      <w:pPr>
+        <w:pStyle w:val="ListParagraph"/>
+        <w:numPr>
+          <w:ilvl w:val="0"/>
+          <w:numId w:val="7"/>
+        </w:numPr>
+      </w:pPr>
+      <w:r>
+        <w:t>getId() = Get the mechanic's ID.</w:t>
+      </w:r>
+    </w:p>
+    <w:p>
+      <w:pPr>
+        <w:pStyle w:val="ListParagraph"/>
+        <w:numPr>
+          <w:ilvl w:val="0"/>
+          <w:numId w:val="7"/>
+        </w:numPr>
+      </w:pPr>
+      <w:r>
+        <w:t>setId(String id) = Set the mechanic's ID.</w:t>
+      </w:r>
+    </w:p>
+    <w:p>
+      <w:pPr>
+        <w:pStyle w:val="ListParagraph"/>
+        <w:numPr>
+          <w:ilvl w:val="0"/>
+          <w:numId w:val="7"/>
+        </w:numPr>
+      </w:pPr>
+      <w:r>
+        <w:t>getName() = Get the mechanic's name.</w:t>
+      </w:r>
+    </w:p>
+    <w:p>
+      <w:pPr>
+        <w:pStyle w:val="ListParagraph"/>
+        <w:numPr>
+          <w:ilvl w:val="0"/>
+          <w:numId w:val="7"/>
+        </w:numPr>
+      </w:pPr>
+      <w:r>
+        <w:t>setName(String name) = Set the mechanic's name.</w:t>
+      </w:r>
+    </w:p>
+    <w:p>
+      <w:pPr>
+        <w:pStyle w:val="ListParagraph"/>
+        <w:numPr>
+          <w:ilvl w:val="0"/>
+          <w:numId w:val="7"/>
+        </w:numPr>
+      </w:pPr>
+      <w:r>
+        <w:t>getInfo() =</w:t>
+      </w:r>
+      <w:r>
+        <w:t xml:space="preserve"> </w:t>
+      </w:r>
+      <w:r>
+        <w:t>returns a string containing the information of the mechanic.</w:t>
+      </w:r>
+    </w:p>
+    <w:p>
+      <w:pPr>
+        <w:pStyle w:val="ListParagraph"/>
+        <w:numPr>
+          <w:ilvl w:val="0"/>
+          <w:numId w:val="2"/>
+        </w:numPr>
+      </w:pPr>
+      <w:r>
+        <w:t>Class service</w:t>
+      </w:r>
+    </w:p>
+    <w:p>
+      <w:pPr>
+        <w:pStyle w:val="ListParagraph"/>
+        <w:numPr>
+          <w:ilvl w:val="0"/>
+          <w:numId w:val="4"/>
+        </w:numPr>
+      </w:pPr>
+      <w:r>
+        <w:t>Atribute :</w:t>
+      </w:r>
+    </w:p>
+    <w:p>
+      <w:pPr>
+        <w:pStyle w:val="ListParagraph"/>
+        <w:numPr>
+          <w:ilvl w:val="0"/>
+          <w:numId w:val="11"/>
+        </w:numPr>
+      </w:pPr>
+      <w:r>
+        <w:t>date (LocalDate)</w:t>
+      </w:r>
+    </w:p>
+    <w:p>
+      <w:pPr>
+        <w:pStyle w:val="ListParagraph"/>
+        <w:numPr>
+          <w:ilvl w:val="0"/>
+          <w:numId w:val="11"/>
+        </w:numPr>
+      </w:pPr>
+      <w:r>
+        <w:t>mechanic (mechanic)</w:t>
+      </w:r>
+    </w:p>
+    <w:p>
+      <w:pPr>
+        <w:pStyle w:val="ListParagraph"/>
+        <w:numPr>
+          <w:ilvl w:val="0"/>
+          <w:numId w:val="11"/>
+        </w:numPr>
+      </w:pPr>
+      <w:r>
+        <w:t>description (String)</w:t>
+      </w:r>
+    </w:p>
+    <w:p>
+      <w:pPr>
+        <w:pStyle w:val="ListParagraph"/>
+        <w:numPr>
+          <w:ilvl w:val="0"/>
+          <w:numId w:val="4"/>
+        </w:numPr>
+      </w:pPr>
       <w:r>
         <w:t>Method :</w:t>
       </w:r>
-      <w:proofErr w:type="gramEnd"/>
-      <w:r>
-        <w:t xml:space="preserve"> </w:t>
-      </w:r>
-    </w:p>
-    <w:p>
-      <w:pPr>
-        <w:pStyle w:val="ListParagraph"/>
-        <w:numPr>
-          <w:ilvl w:val="0"/>
-          <w:numId w:val="7"/>
-        </w:numPr>
-      </w:pPr>
-      <w:proofErr w:type="spellStart"/>
-      <w:proofErr w:type="gramStart"/>
-      <w:r>
-        <w:t>getId</w:t>
-      </w:r>
-      <w:proofErr w:type="spellEnd"/>
-      <w:r>
-        <w:t>(</w:t>
-      </w:r>
-      <w:proofErr w:type="gramEnd"/>
-      <w:r>
-        <w:t>) = Get the mechanic's ID.</w:t>
-      </w:r>
-    </w:p>
-    <w:p>
-      <w:pPr>
-        <w:pStyle w:val="ListParagraph"/>
-        <w:numPr>
-          <w:ilvl w:val="0"/>
-          <w:numId w:val="7"/>
-        </w:numPr>
-      </w:pPr>
-      <w:proofErr w:type="spellStart"/>
-      <w:proofErr w:type="gramStart"/>
-      <w:r>
-        <w:t>setId</w:t>
-      </w:r>
-      <w:proofErr w:type="spellEnd"/>
-      <w:r>
-        <w:t>(</w:t>
-      </w:r>
-      <w:proofErr w:type="gramEnd"/>
-      <w:r>
-        <w:t>String id) = Set the mechanic's ID.</w:t>
-      </w:r>
-    </w:p>
-    <w:p>
-      <w:pPr>
-        <w:pStyle w:val="ListParagraph"/>
-        <w:numPr>
-          <w:ilvl w:val="0"/>
-          <w:numId w:val="7"/>
-        </w:numPr>
-      </w:pPr>
-      <w:proofErr w:type="spellStart"/>
-      <w:proofErr w:type="gramStart"/>
-      <w:r>
-        <w:t>getName</w:t>
-      </w:r>
-      <w:proofErr w:type="spellEnd"/>
-      <w:r>
-        <w:t>(</w:t>
-      </w:r>
-      <w:proofErr w:type="gramEnd"/>
-      <w:r>
-        <w:t>) = Get the mechanic's name.</w:t>
-      </w:r>
-    </w:p>
-    <w:p>
-      <w:pPr>
-        <w:pStyle w:val="ListParagraph"/>
-        <w:numPr>
-          <w:ilvl w:val="0"/>
-          <w:numId w:val="7"/>
-        </w:numPr>
-      </w:pPr>
-      <w:proofErr w:type="spellStart"/>
-      <w:proofErr w:type="gramStart"/>
-      <w:r>
-        <w:t>setName</w:t>
-      </w:r>
-      <w:proofErr w:type="spellEnd"/>
-      <w:r>
-        <w:t>(</w:t>
-      </w:r>
-      <w:proofErr w:type="gramEnd"/>
-      <w:r>
-        <w:t>String name) = Set the mechanic's name.</w:t>
-      </w:r>
-    </w:p>
-    <w:p>
-      <w:pPr>
-        <w:pStyle w:val="ListParagraph"/>
-        <w:numPr>
-          <w:ilvl w:val="0"/>
-          <w:numId w:val="7"/>
-        </w:numPr>
-      </w:pPr>
-      <w:proofErr w:type="spellStart"/>
-      <w:proofErr w:type="gramStart"/>
-      <w:r>
-        <w:t>getInfo</w:t>
-      </w:r>
-      <w:proofErr w:type="spellEnd"/>
-      <w:r>
-        <w:t>(</w:t>
-      </w:r>
-      <w:proofErr w:type="gramEnd"/>
-      <w:r>
-        <w:t>) =</w:t>
-      </w:r>
-      <w:r>
-        <w:t xml:space="preserve"> </w:t>
-      </w:r>
-      <w:r>
-        <w:t>returns a string containing the information of the mechanic.</w:t>
+    </w:p>
+    <w:p>
+      <w:pPr>
+        <w:pStyle w:val="ListParagraph"/>
+        <w:numPr>
+          <w:ilvl w:val="0"/>
+          <w:numId w:val="12"/>
+        </w:numPr>
+      </w:pPr>
+      <w:r>
+        <w:lastRenderedPageBreak/>
+        <w:t>getDate() = Get the service date.</w:t>
+      </w:r>
+    </w:p>
+    <w:p>
+      <w:pPr>
+        <w:pStyle w:val="ListParagraph"/>
+        <w:numPr>
+          <w:ilvl w:val="0"/>
+          <w:numId w:val="12"/>
+        </w:numPr>
+      </w:pPr>
+      <w:r>
+        <w:t>setDate(LocalDate date) = Set the service date.</w:t>
+      </w:r>
+    </w:p>
+    <w:p>
+      <w:pPr>
+        <w:pStyle w:val="ListParagraph"/>
+        <w:numPr>
+          <w:ilvl w:val="0"/>
+          <w:numId w:val="12"/>
+        </w:numPr>
+      </w:pPr>
+      <w:r>
+        <w:t>getMechanic() = Get the mechanic.</w:t>
+      </w:r>
+    </w:p>
+    <w:p>
+      <w:pPr>
+        <w:pStyle w:val="ListParagraph"/>
+        <w:numPr>
+          <w:ilvl w:val="0"/>
+          <w:numId w:val="12"/>
+        </w:numPr>
+      </w:pPr>
+      <w:r>
+        <w:t>setMechanic(mechanic mechanic) = Set the mechanic.</w:t>
+      </w:r>
+    </w:p>
+    <w:p>
+      <w:pPr>
+        <w:pStyle w:val="ListParagraph"/>
+        <w:numPr>
+          <w:ilvl w:val="0"/>
+          <w:numId w:val="12"/>
+        </w:numPr>
+      </w:pPr>
+      <w:r>
+        <w:t>getDescription() = Get the service description.</w:t>
+      </w:r>
+    </w:p>
+    <w:p>
+      <w:pPr>
+        <w:pStyle w:val="ListParagraph"/>
+        <w:numPr>
+          <w:ilvl w:val="0"/>
+          <w:numId w:val="12"/>
+        </w:numPr>
+      </w:pPr>
+      <w:r>
+        <w:t>setDescription(String description) = Set the service description.</w:t>
+      </w:r>
+    </w:p>
+    <w:p>
+      <w:pPr>
+        <w:pStyle w:val="ListParagraph"/>
+        <w:numPr>
+          <w:ilvl w:val="0"/>
+          <w:numId w:val="12"/>
+        </w:numPr>
+      </w:pPr>
+      <w:r>
+        <w:t>getInfo() = returns a string with the details of the service, including the information of the mechanic.</w:t>
       </w:r>
     </w:p>
     <w:p>
@@ -505,7 +587,7 @@
         </w:numPr>
       </w:pPr>
       <w:r>
-        <w:t>Class service</w:t>
+        <w:t>Class car</w:t>
       </w:r>
     </w:p>
     <w:p>
@@ -516,59 +598,44 @@
           <w:numId w:val="4"/>
         </w:numPr>
       </w:pPr>
-      <w:proofErr w:type="spellStart"/>
-      <w:proofErr w:type="gramStart"/>
-      <w:r>
-        <w:t>Atribute</w:t>
-      </w:r>
-      <w:proofErr w:type="spellEnd"/>
-      <w:r>
-        <w:t xml:space="preserve"> :</w:t>
-      </w:r>
-      <w:proofErr w:type="gramEnd"/>
-    </w:p>
-    <w:p>
-      <w:pPr>
-        <w:pStyle w:val="ListParagraph"/>
-        <w:numPr>
-          <w:ilvl w:val="0"/>
-          <w:numId w:val="11"/>
-        </w:numPr>
-      </w:pPr>
-      <w:r>
-        <w:t>date (</w:t>
-      </w:r>
-      <w:proofErr w:type="spellStart"/>
-      <w:r>
-        <w:t>LocalDate</w:t>
-      </w:r>
-      <w:proofErr w:type="spellEnd"/>
-      <w:r>
-        <w:t>)</w:t>
-      </w:r>
-    </w:p>
-    <w:p>
-      <w:pPr>
-        <w:pStyle w:val="ListParagraph"/>
-        <w:numPr>
-          <w:ilvl w:val="0"/>
-          <w:numId w:val="11"/>
-        </w:numPr>
-      </w:pPr>
-      <w:r>
-        <w:t>mechanic (mechanic)</w:t>
-      </w:r>
-    </w:p>
-    <w:p>
-      <w:pPr>
-        <w:pStyle w:val="ListParagraph"/>
-        <w:numPr>
-          <w:ilvl w:val="0"/>
-          <w:numId w:val="11"/>
-        </w:numPr>
-      </w:pPr>
-      <w:r>
-        <w:t>description (String)</w:t>
+      <w:r>
+        <w:t>Atribute :</w:t>
+      </w:r>
+    </w:p>
+    <w:p>
+      <w:pPr>
+        <w:pStyle w:val="ListParagraph"/>
+        <w:numPr>
+          <w:ilvl w:val="0"/>
+          <w:numId w:val="8"/>
+        </w:numPr>
+      </w:pPr>
+      <w:r>
+        <w:t>numberPlate (String)</w:t>
+      </w:r>
+    </w:p>
+    <w:p>
+      <w:pPr>
+        <w:pStyle w:val="ListParagraph"/>
+        <w:numPr>
+          <w:ilvl w:val="0"/>
+          <w:numId w:val="8"/>
+        </w:numPr>
+      </w:pPr>
+      <w:r>
+        <w:t>owner (String)</w:t>
+      </w:r>
+    </w:p>
+    <w:p>
+      <w:pPr>
+        <w:pStyle w:val="ListParagraph"/>
+        <w:numPr>
+          <w:ilvl w:val="0"/>
+          <w:numId w:val="8"/>
+        </w:numPr>
+      </w:pPr>
+      <w:r>
+        <w:t>serviceHistory (ArrayList&lt;service&gt;)</w:t>
       </w:r>
     </w:p>
     <w:p>
@@ -579,272 +646,8 @@
           <w:numId w:val="4"/>
         </w:numPr>
       </w:pPr>
-      <w:proofErr w:type="gramStart"/>
-      <w:r>
-        <w:t>Method :</w:t>
-      </w:r>
-      <w:proofErr w:type="gramEnd"/>
-    </w:p>
-    <w:p>
-      <w:pPr>
-        <w:pStyle w:val="ListParagraph"/>
-        <w:numPr>
-          <w:ilvl w:val="0"/>
-          <w:numId w:val="12"/>
-        </w:numPr>
-      </w:pPr>
-      <w:proofErr w:type="spellStart"/>
-      <w:proofErr w:type="gramStart"/>
-      <w:r>
-        <w:lastRenderedPageBreak/>
-        <w:t>getDate</w:t>
-      </w:r>
-      <w:proofErr w:type="spellEnd"/>
-      <w:r>
-        <w:t>(</w:t>
-      </w:r>
-      <w:proofErr w:type="gramEnd"/>
-      <w:r>
-        <w:t>) = Get the service date.</w:t>
-      </w:r>
-    </w:p>
-    <w:p>
-      <w:pPr>
-        <w:pStyle w:val="ListParagraph"/>
-        <w:numPr>
-          <w:ilvl w:val="0"/>
-          <w:numId w:val="12"/>
-        </w:numPr>
-      </w:pPr>
-      <w:proofErr w:type="spellStart"/>
-      <w:proofErr w:type="gramStart"/>
-      <w:r>
-        <w:t>setDate</w:t>
-      </w:r>
-      <w:proofErr w:type="spellEnd"/>
-      <w:r>
-        <w:t>(</w:t>
-      </w:r>
-      <w:proofErr w:type="spellStart"/>
-      <w:proofErr w:type="gramEnd"/>
-      <w:r>
-        <w:t>LocalDate</w:t>
-      </w:r>
-      <w:proofErr w:type="spellEnd"/>
-      <w:r>
-        <w:t xml:space="preserve"> date) = Set the service date.</w:t>
-      </w:r>
-    </w:p>
-    <w:p>
-      <w:pPr>
-        <w:pStyle w:val="ListParagraph"/>
-        <w:numPr>
-          <w:ilvl w:val="0"/>
-          <w:numId w:val="12"/>
-        </w:numPr>
-      </w:pPr>
-      <w:proofErr w:type="spellStart"/>
-      <w:proofErr w:type="gramStart"/>
-      <w:r>
-        <w:t>getMechanic</w:t>
-      </w:r>
-      <w:proofErr w:type="spellEnd"/>
-      <w:r>
-        <w:t>(</w:t>
-      </w:r>
-      <w:proofErr w:type="gramEnd"/>
-      <w:r>
-        <w:t>) = Get the mechanic.</w:t>
-      </w:r>
-    </w:p>
-    <w:p>
-      <w:pPr>
-        <w:pStyle w:val="ListParagraph"/>
-        <w:numPr>
-          <w:ilvl w:val="0"/>
-          <w:numId w:val="12"/>
-        </w:numPr>
-      </w:pPr>
-      <w:proofErr w:type="spellStart"/>
-      <w:proofErr w:type="gramStart"/>
-      <w:r>
-        <w:t>setMechanic</w:t>
-      </w:r>
-      <w:proofErr w:type="spellEnd"/>
-      <w:r>
-        <w:t>(</w:t>
-      </w:r>
-      <w:proofErr w:type="gramEnd"/>
-      <w:r>
-        <w:t>mechanic mechanic) = Set the mechanic.</w:t>
-      </w:r>
-    </w:p>
-    <w:p>
-      <w:pPr>
-        <w:pStyle w:val="ListParagraph"/>
-        <w:numPr>
-          <w:ilvl w:val="0"/>
-          <w:numId w:val="12"/>
-        </w:numPr>
-      </w:pPr>
-      <w:proofErr w:type="spellStart"/>
-      <w:proofErr w:type="gramStart"/>
-      <w:r>
-        <w:t>getDescription</w:t>
-      </w:r>
-      <w:proofErr w:type="spellEnd"/>
-      <w:r>
-        <w:t>(</w:t>
-      </w:r>
-      <w:proofErr w:type="gramEnd"/>
-      <w:r>
-        <w:t>) = Get the service description.</w:t>
-      </w:r>
-    </w:p>
-    <w:p>
-      <w:pPr>
-        <w:pStyle w:val="ListParagraph"/>
-        <w:numPr>
-          <w:ilvl w:val="0"/>
-          <w:numId w:val="12"/>
-        </w:numPr>
-      </w:pPr>
-      <w:proofErr w:type="spellStart"/>
-      <w:proofErr w:type="gramStart"/>
-      <w:r>
-        <w:t>setDescription</w:t>
-      </w:r>
-      <w:proofErr w:type="spellEnd"/>
-      <w:r>
-        <w:t>(</w:t>
-      </w:r>
-      <w:proofErr w:type="gramEnd"/>
-      <w:r>
-        <w:t>String description) = Set the service description.</w:t>
-      </w:r>
-    </w:p>
-    <w:p>
-      <w:pPr>
-        <w:pStyle w:val="ListParagraph"/>
-        <w:numPr>
-          <w:ilvl w:val="0"/>
-          <w:numId w:val="12"/>
-        </w:numPr>
-      </w:pPr>
-      <w:proofErr w:type="spellStart"/>
-      <w:proofErr w:type="gramStart"/>
-      <w:r>
-        <w:t>getInfo</w:t>
-      </w:r>
-      <w:proofErr w:type="spellEnd"/>
-      <w:r>
-        <w:t>(</w:t>
-      </w:r>
-      <w:proofErr w:type="gramEnd"/>
-      <w:r>
-        <w:t>) = returns a string with the details of the service, including the information of the mechanic.</w:t>
-      </w:r>
-    </w:p>
-    <w:p>
-      <w:pPr>
-        <w:pStyle w:val="ListParagraph"/>
-        <w:numPr>
-          <w:ilvl w:val="0"/>
-          <w:numId w:val="2"/>
-        </w:numPr>
-      </w:pPr>
-      <w:r>
-        <w:t>Class car</w:t>
-      </w:r>
-    </w:p>
-    <w:p>
-      <w:pPr>
-        <w:pStyle w:val="ListParagraph"/>
-        <w:numPr>
-          <w:ilvl w:val="0"/>
-          <w:numId w:val="4"/>
-        </w:numPr>
-      </w:pPr>
-      <w:proofErr w:type="spellStart"/>
-      <w:proofErr w:type="gramStart"/>
-      <w:r>
-        <w:t>Atribute</w:t>
-      </w:r>
-      <w:proofErr w:type="spellEnd"/>
-      <w:r>
-        <w:t xml:space="preserve"> :</w:t>
-      </w:r>
-      <w:proofErr w:type="gramEnd"/>
-    </w:p>
-    <w:p>
-      <w:pPr>
-        <w:pStyle w:val="ListParagraph"/>
-        <w:numPr>
-          <w:ilvl w:val="0"/>
-          <w:numId w:val="8"/>
-        </w:numPr>
-      </w:pPr>
-      <w:proofErr w:type="spellStart"/>
-      <w:r>
-        <w:t>numberPlate</w:t>
-      </w:r>
-      <w:proofErr w:type="spellEnd"/>
-      <w:r>
-        <w:t xml:space="preserve"> (String)</w:t>
-      </w:r>
-    </w:p>
-    <w:p>
-      <w:pPr>
-        <w:pStyle w:val="ListParagraph"/>
-        <w:numPr>
-          <w:ilvl w:val="0"/>
-          <w:numId w:val="8"/>
-        </w:numPr>
-      </w:pPr>
-      <w:r>
-        <w:t>owner (String)</w:t>
-      </w:r>
-    </w:p>
-    <w:p>
-      <w:pPr>
-        <w:pStyle w:val="ListParagraph"/>
-        <w:numPr>
-          <w:ilvl w:val="0"/>
-          <w:numId w:val="8"/>
-        </w:numPr>
-      </w:pPr>
-      <w:proofErr w:type="spellStart"/>
-      <w:r>
-        <w:t>serviceHistory</w:t>
-      </w:r>
-      <w:proofErr w:type="spellEnd"/>
-      <w:r>
-        <w:t xml:space="preserve"> (</w:t>
-      </w:r>
-      <w:proofErr w:type="spellStart"/>
-      <w:r>
-        <w:t>ArrayList</w:t>
-      </w:r>
-      <w:proofErr w:type="spellEnd"/>
-      <w:r>
-        <w:t>&lt;service&gt;)</w:t>
-      </w:r>
-    </w:p>
-    <w:p>
-      <w:pPr>
-        <w:pStyle w:val="ListParagraph"/>
-        <w:numPr>
-          <w:ilvl w:val="0"/>
-          <w:numId w:val="4"/>
-        </w:numPr>
-      </w:pPr>
-      <w:proofErr w:type="gramStart"/>
-      <w:r>
-        <w:t>Method :</w:t>
-      </w:r>
-      <w:proofErr w:type="gramEnd"/>
-      <w:r>
-        <w:t xml:space="preserve"> </w:t>
+      <w:r>
+        <w:t xml:space="preserve">Method : </w:t>
       </w:r>
     </w:p>
     <w:p>
@@ -855,18 +658,8 @@
           <w:numId w:val="9"/>
         </w:numPr>
       </w:pPr>
-      <w:proofErr w:type="spellStart"/>
-      <w:proofErr w:type="gramStart"/>
-      <w:r>
-        <w:t>getNumberPlate</w:t>
-      </w:r>
-      <w:proofErr w:type="spellEnd"/>
-      <w:r>
-        <w:t>(</w:t>
-      </w:r>
-      <w:proofErr w:type="gramEnd"/>
-      <w:r>
-        <w:t>) = Get the car's number plate.</w:t>
+      <w:r>
+        <w:t>getNumberPlate() = Get the car's number plate.</w:t>
       </w:r>
     </w:p>
     <w:p>
@@ -877,26 +670,8 @@
           <w:numId w:val="9"/>
         </w:numPr>
       </w:pPr>
-      <w:proofErr w:type="spellStart"/>
-      <w:proofErr w:type="gramStart"/>
-      <w:r>
-        <w:t>setNumberPlate</w:t>
-      </w:r>
-      <w:proofErr w:type="spellEnd"/>
-      <w:r>
-        <w:t>(</w:t>
-      </w:r>
-      <w:proofErr w:type="gramEnd"/>
-      <w:r>
-        <w:t xml:space="preserve">String </w:t>
-      </w:r>
-      <w:proofErr w:type="spellStart"/>
-      <w:r>
-        <w:t>numberPlate</w:t>
-      </w:r>
-      <w:proofErr w:type="spellEnd"/>
-      <w:r>
-        <w:t>) = Set the car's number plate.</w:t>
+      <w:r>
+        <w:t>setNumberPlate(String numberPlate) = Set the car's number plate.</w:t>
       </w:r>
     </w:p>
     <w:p>
@@ -907,18 +682,8 @@
           <w:numId w:val="9"/>
         </w:numPr>
       </w:pPr>
-      <w:proofErr w:type="spellStart"/>
-      <w:proofErr w:type="gramStart"/>
-      <w:r>
-        <w:t>getOwner</w:t>
-      </w:r>
-      <w:proofErr w:type="spellEnd"/>
-      <w:r>
-        <w:t>(</w:t>
-      </w:r>
-      <w:proofErr w:type="gramEnd"/>
-      <w:r>
-        <w:t>) = Get the car's owner.</w:t>
+      <w:r>
+        <w:t>getOwner() = Get the car's owner.</w:t>
       </w:r>
     </w:p>
     <w:p>
@@ -929,18 +694,8 @@
           <w:numId w:val="9"/>
         </w:numPr>
       </w:pPr>
-      <w:proofErr w:type="spellStart"/>
-      <w:proofErr w:type="gramStart"/>
-      <w:r>
-        <w:t>setOwner</w:t>
-      </w:r>
-      <w:proofErr w:type="spellEnd"/>
-      <w:r>
-        <w:t>(</w:t>
-      </w:r>
-      <w:proofErr w:type="gramEnd"/>
-      <w:r>
-        <w:t>String owner) = Set the car's owner.</w:t>
+      <w:r>
+        <w:t>setOwner(String owner) = Set the car's owner.</w:t>
       </w:r>
     </w:p>
     <w:p>
@@ -951,18 +706,8 @@
           <w:numId w:val="9"/>
         </w:numPr>
       </w:pPr>
-      <w:proofErr w:type="spellStart"/>
-      <w:proofErr w:type="gramStart"/>
-      <w:r>
-        <w:t>getInfo</w:t>
-      </w:r>
-      <w:proofErr w:type="spellEnd"/>
-      <w:r>
-        <w:t>(</w:t>
-      </w:r>
-      <w:proofErr w:type="gramEnd"/>
-      <w:r>
-        <w:t>) = returns a string containing the details of the car and its service history.</w:t>
+      <w:r>
+        <w:t>getInfo() = returns a string containing the details of the car and its service history.</w:t>
       </w:r>
     </w:p>
     <w:p>
@@ -973,31 +718,8 @@
           <w:numId w:val="9"/>
         </w:numPr>
       </w:pPr>
-      <w:proofErr w:type="spellStart"/>
-      <w:proofErr w:type="gramStart"/>
-      <w:r>
-        <w:t>addService</w:t>
-      </w:r>
-      <w:proofErr w:type="spellEnd"/>
-      <w:r>
-        <w:t>(</w:t>
-      </w:r>
-      <w:proofErr w:type="spellStart"/>
-      <w:proofErr w:type="gramEnd"/>
-      <w:r>
-        <w:t>LocalDate</w:t>
-      </w:r>
-      <w:proofErr w:type="spellEnd"/>
-      <w:r>
-        <w:t xml:space="preserve"> date, mechanic </w:t>
-      </w:r>
-      <w:proofErr w:type="spellStart"/>
-      <w:r>
-        <w:t>mechanic</w:t>
-      </w:r>
-      <w:proofErr w:type="spellEnd"/>
-      <w:r>
-        <w:t>, String description) = Adds a new service to the car's service history.</w:t>
+      <w:r>
+        <w:t>addService(LocalDate date, mechanic mechanic, String description) = Adds a new service to the car's service history.</w:t>
       </w:r>
     </w:p>
     <w:p>
@@ -1038,10 +760,10 @@
           <w:noProof/>
         </w:rPr>
         <w:drawing>
-          <wp:inline distT="0" distB="0" distL="0" distR="0" wp14:anchorId="620B8CB8" wp14:editId="51DE94D7">
-            <wp:extent cx="5730240" cy="4823460"/>
-            <wp:effectExtent l="0" t="0" r="3810" b="0"/>
-            <wp:docPr id="1293974167" name="Picture 2"/>
+          <wp:inline distT="0" distB="0" distL="0" distR="0" wp14:anchorId="05F023EB" wp14:editId="1F002B76">
+            <wp:extent cx="5731510" cy="4533900"/>
+            <wp:effectExtent l="0" t="0" r="2540" b="0"/>
+            <wp:docPr id="182320003" name="Picture 3"/>
             <wp:cNvGraphicFramePr>
               <a:graphicFrameLocks xmlns:a="http://schemas.openxmlformats.org/drawingml/2006/main" noChangeAspect="1"/>
             </wp:cNvGraphicFramePr>
@@ -1049,7 +771,7 @@
               <a:graphicData uri="http://schemas.openxmlformats.org/drawingml/2006/picture">
                 <pic:pic xmlns:pic="http://schemas.openxmlformats.org/drawingml/2006/picture">
                   <pic:nvPicPr>
-                    <pic:cNvPr id="0" name="Picture 1"/>
+                    <pic:cNvPr id="0" name="Picture 6"/>
                     <pic:cNvPicPr>
                       <a:picLocks noChangeAspect="1" noChangeArrowheads="1"/>
                     </pic:cNvPicPr>
@@ -1070,7 +792,7 @@
                   <pic:spPr bwMode="auto">
                     <a:xfrm>
                       <a:off x="0" y="0"/>
-                      <a:ext cx="5730240" cy="4823460"/>
+                      <a:ext cx="5731510" cy="4533900"/>
                     </a:xfrm>
                     <a:prstGeom prst="rect">
                       <a:avLst/>

</xml_diff>